<commit_message>
Improve D3.2 before submission
</commit_message>
<xml_diff>
--- a/deliverables/D3.2-group-14.docx
+++ b/deliverables/D3.2-group-14.docx
@@ -1,6 +1,6 @@
 
 <file path=word/document.xml><?xml version="1.0" encoding="utf-8"?>
-<w:document xmlns:wpc="http://schemas.microsoft.com/office/word/2010/wordprocessingCanvas" xmlns:mo="http://schemas.microsoft.com/office/mac/office/2008/main" xmlns:mc="http://schemas.openxmlformats.org/markup-compatibility/2006" xmlns:mv="urn:schemas-microsoft-com:mac:vml" xmlns:o="urn:schemas-microsoft-com:office:office" xmlns:r="http://schemas.openxmlformats.org/officeDocument/2006/relationships" xmlns:m="http://schemas.openxmlformats.org/officeDocument/2006/math" xmlns:v="urn:schemas-microsoft-com:vml" xmlns:wp14="http://schemas.microsoft.com/office/word/2010/wordprocessingDrawing" xmlns:wp="http://schemas.openxmlformats.org/drawingml/2006/wordprocessingDrawing" xmlns:w10="urn:schemas-microsoft-com:office:word" xmlns:w="http://schemas.openxmlformats.org/wordprocessingml/2006/main" xmlns:w14="http://schemas.microsoft.com/office/word/2010/wordml" xmlns:wpg="http://schemas.microsoft.com/office/word/2010/wordprocessingGroup" xmlns:wpi="http://schemas.microsoft.com/office/word/2010/wordprocessingInk" xmlns:wne="http://schemas.microsoft.com/office/word/2006/wordml" xmlns:wps="http://schemas.microsoft.com/office/word/2010/wordprocessingShape" mc:Ignorable="w14 wp14">
+<w:document xmlns:ve="http://schemas.openxmlformats.org/markup-compatibility/2006" xmlns:o="urn:schemas-microsoft-com:office:office" xmlns:r="http://schemas.openxmlformats.org/officeDocument/2006/relationships" xmlns:m="http://schemas.openxmlformats.org/officeDocument/2006/math" xmlns:v="urn:schemas-microsoft-com:vml" xmlns:wp="http://schemas.openxmlformats.org/drawingml/2006/wordprocessingDrawing" xmlns:w10="urn:schemas-microsoft-com:office:word" xmlns:w="http://schemas.openxmlformats.org/wordprocessingml/2006/main" xmlns:wne="http://schemas.microsoft.com/office/word/2006/wordml">
   <w:body>
     <w:p>
       <w:pPr>
@@ -13,7 +13,7 @@
           <w:noProof/>
         </w:rPr>
         <w:drawing>
-          <wp:inline distT="0" distB="0" distL="114300" distR="114300" wp14:anchorId="42D8B10C" wp14:editId="0E0CDEAC">
+          <wp:inline distT="0" distB="0" distL="114300" distR="114300">
             <wp:extent cx="5534025" cy="466725"/>
             <wp:effectExtent l="0" t="0" r="0" b="0"/>
             <wp:docPr id="1" name="image01.png"/>
@@ -26,7 +26,7 @@
                     <pic:cNvPicPr preferRelativeResize="0"/>
                   </pic:nvPicPr>
                   <pic:blipFill>
-                    <a:blip r:embed="rId5" cstate="print"/>
+                    <a:blip r:embed="rId4" cstate="print"/>
                     <a:srcRect/>
                     <a:stretch>
                       <a:fillRect/>
@@ -94,7 +94,7 @@
           <w:rFonts w:ascii="Times New Roman" w:hAnsi="Times New Roman" w:cs="Times New Roman"/>
         </w:rPr>
       </w:pPr>
-      <w:hyperlink r:id="rId6">
+      <w:hyperlink r:id="rId5">
         <w:r>
           <w:rPr>
             <w:rFonts w:ascii="Times New Roman" w:eastAsia="Times New Roman" w:hAnsi="Times New Roman" w:cs="Times New Roman"/>
@@ -106,7 +106,7 @@
           <w:t>https://github.com/petetetete/cs386-project</w:t>
         </w:r>
       </w:hyperlink>
-      <w:hyperlink r:id="rId7"/>
+      <w:hyperlink r:id="rId6"/>
     </w:p>
     <w:p>
       <w:pPr>
@@ -249,7 +249,7 @@
         </w:rPr>
         <w:t xml:space="preserve">We implemented a prototype UI for our project in a web environment and it is currently available at </w:t>
       </w:r>
-      <w:hyperlink r:id="rId8" w:history="1">
+      <w:hyperlink r:id="rId7" w:history="1">
         <w:r>
           <w:rPr>
             <w:rStyle w:val="Hyperlink"/>
@@ -271,6 +271,14 @@
       <w:pPr>
         <w:rPr>
           <w:rFonts w:ascii="Times New Roman" w:hAnsi="Times New Roman" w:cs="Times New Roman"/>
+          <w:sz w:val="24"/>
+        </w:rPr>
+      </w:pPr>
+    </w:p>
+    <w:p>
+      <w:pPr>
+        <w:rPr>
+          <w:rFonts w:ascii="Times New Roman" w:hAnsi="Times New Roman" w:cs="Times New Roman"/>
           <w:b/>
           <w:sz w:val="28"/>
           <w:szCs w:val="24"/>
@@ -287,14 +295,7 @@
       </w:r>
     </w:p>
     <w:p>
-      <w:pPr>
-        <w:rPr>
-          <w:rFonts w:ascii="Times New Roman" w:hAnsi="Times New Roman" w:cs="Times New Roman"/>
-          <w:sz w:val="24"/>
-          <w:szCs w:val="24"/>
-        </w:rPr>
-      </w:pPr>
-      <w:hyperlink r:id="rId9" w:history="1">
+      <w:hyperlink r:id="rId8" w:history="1">
         <w:r>
           <w:rPr>
             <w:rStyle w:val="Hyperlink"/>
@@ -310,6 +311,15 @@
       <w:pPr>
         <w:rPr>
           <w:rFonts w:ascii="Times New Roman" w:hAnsi="Times New Roman" w:cs="Times New Roman"/>
+          <w:sz w:val="24"/>
+          <w:szCs w:val="24"/>
+        </w:rPr>
+      </w:pPr>
+    </w:p>
+    <w:p>
+      <w:pPr>
+        <w:rPr>
+          <w:rFonts w:ascii="Times New Roman" w:hAnsi="Times New Roman" w:cs="Times New Roman"/>
           <w:b/>
           <w:sz w:val="28"/>
         </w:rPr>
@@ -448,6 +458,7 @@
           <w:rFonts w:ascii="Times New Roman" w:eastAsia="Times New Roman" w:hAnsi="Times New Roman" w:cs="Times New Roman"/>
           <w:sz w:val="24"/>
         </w:rPr>
+        <w:lastRenderedPageBreak/>
         <w:t xml:space="preserve">Garrison – </w:t>
       </w:r>
       <w:r>
@@ -505,7 +516,7 @@
 </file>
 
 <file path=word/styles.xml><?xml version="1.0" encoding="utf-8"?>
-<w:styles xmlns:mc="http://schemas.openxmlformats.org/markup-compatibility/2006" xmlns:r="http://schemas.openxmlformats.org/officeDocument/2006/relationships" xmlns:w="http://schemas.openxmlformats.org/wordprocessingml/2006/main" xmlns:w14="http://schemas.microsoft.com/office/word/2010/wordml" mc:Ignorable="w14">
+<w:styles xmlns:r="http://schemas.openxmlformats.org/officeDocument/2006/relationships" xmlns:w="http://schemas.openxmlformats.org/wordprocessingml/2006/main">
   <w:docDefaults>
     <w:rPrDefault>
       <w:rPr>
@@ -521,7 +532,7 @@
       </w:pPr>
     </w:pPrDefault>
   </w:docDefaults>
-  <w:latentStyles w:defLockedState="0" w:defUIPriority="99" w:defSemiHidden="1" w:defUnhideWhenUsed="1" w:defQFormat="0" w:count="276">
+  <w:latentStyles w:defLockedState="0" w:defUIPriority="99" w:defSemiHidden="1" w:defUnhideWhenUsed="1" w:defQFormat="0" w:count="267">
     <w:lsdException w:name="Normal" w:semiHidden="0" w:uiPriority="0" w:unhideWhenUsed="0" w:qFormat="1"/>
     <w:lsdException w:name="heading 1" w:semiHidden="0" w:uiPriority="9" w:unhideWhenUsed="0" w:qFormat="1"/>
     <w:lsdException w:name="heading 2" w:uiPriority="9" w:qFormat="1"/>
@@ -548,15 +559,6 @@
     <w:lsdException w:name="Strong" w:semiHidden="0" w:uiPriority="22" w:unhideWhenUsed="0" w:qFormat="1"/>
     <w:lsdException w:name="Emphasis" w:semiHidden="0" w:uiPriority="20" w:unhideWhenUsed="0" w:qFormat="1"/>
     <w:lsdException w:name="Table Grid" w:semiHidden="0" w:uiPriority="59" w:unhideWhenUsed="0"/>
-    <w:lsdException w:name="Note Level 1" w:semiHidden="0" w:unhideWhenUsed="0"/>
-    <w:lsdException w:name="Note Level 2" w:semiHidden="0" w:unhideWhenUsed="0"/>
-    <w:lsdException w:name="Note Level 3" w:semiHidden="0" w:unhideWhenUsed="0"/>
-    <w:lsdException w:name="Note Level 4" w:semiHidden="0" w:unhideWhenUsed="0"/>
-    <w:lsdException w:name="Note Level 5" w:semiHidden="0" w:unhideWhenUsed="0"/>
-    <w:lsdException w:name="Note Level 6" w:semiHidden="0" w:unhideWhenUsed="0"/>
-    <w:lsdException w:name="Note Level 7" w:semiHidden="0" w:unhideWhenUsed="0"/>
-    <w:lsdException w:name="Note Level 8" w:semiHidden="0" w:unhideWhenUsed="0"/>
-    <w:lsdException w:name="Note Level 9" w:semiHidden="0" w:unhideWhenUsed="0"/>
     <w:lsdException w:name="Placeholder Text" w:unhideWhenUsed="0"/>
     <w:lsdException w:name="No Spacing" w:semiHidden="0" w:uiPriority="1" w:unhideWhenUsed="0" w:qFormat="1"/>
     <w:lsdException w:name="Light Shading" w:semiHidden="0" w:uiPriority="60" w:unhideWhenUsed="0"/>
@@ -688,6 +690,7 @@
     <w:uiPriority w:val="99"/>
     <w:semiHidden/>
     <w:unhideWhenUsed/>
+    <w:qFormat/>
     <w:tblPr>
       <w:tblInd w:w="0" w:type="dxa"/>
       <w:tblCellMar>

</xml_diff>

<commit_message>
Revert right arrow image and add contribution section to deliverable
</commit_message>
<xml_diff>
--- a/deliverables/D3.2-group-14.docx
+++ b/deliverables/D3.2-group-14.docx
@@ -139,7 +139,7 @@
           <w:sz w:val="24"/>
           <w:szCs w:val="24"/>
         </w:rPr>
-        <w:t>Release 1</w:t>
+        <w:t>Release 2</w:t>
       </w:r>
     </w:p>
     <w:p>
@@ -193,18 +193,8 @@
           <w:sz w:val="24"/>
           <w:szCs w:val="24"/>
         </w:rPr>
-        <w:t xml:space="preserve">Marco </w:t>
-      </w:r>
-      <w:proofErr w:type="spellStart"/>
-      <w:r>
-        <w:rPr>
-          <w:rFonts w:ascii="Times New Roman" w:eastAsia="Times New Roman" w:hAnsi="Times New Roman" w:cs="Times New Roman"/>
-          <w:sz w:val="24"/>
-          <w:szCs w:val="24"/>
-        </w:rPr>
-        <w:t>Gerosa</w:t>
-      </w:r>
-      <w:proofErr w:type="spellEnd"/>
+        <w:t>Marco Gerosa</w:t>
+      </w:r>
     </w:p>
     <w:p>
       <w:pPr>

</xml_diff>